<commit_message>
Desarrollo de Cotizacion de Equipos Parte 0.2
Desarrollo de Cotizacion de Equipos Parte 0.2
</commit_message>
<xml_diff>
--- a/datos/equipo/plantillas/pm_1.docx
+++ b/datos/equipo/plantillas/pm_1.docx
@@ -26,7 +26,77 @@
           <w:sz w:val="22"/>
           <w:szCs w:val="22"/>
         </w:rPr>
-        <w:t xml:space="preserve"> 16 de Setiembre del 2017</w:t>
+        <w:t xml:space="preserve"> ${</w:t>
+      </w:r>
+      <w:proofErr w:type="spellStart"/>
+      <w:r>
+        <w:rPr>
+          <w:rFonts w:cs="Arial"/>
+          <w:sz w:val="22"/>
+          <w:szCs w:val="22"/>
+        </w:rPr>
+        <w:t>nvchDia</w:t>
+      </w:r>
+      <w:proofErr w:type="spellEnd"/>
+      <w:r>
+        <w:rPr>
+          <w:rFonts w:cs="Arial"/>
+          <w:sz w:val="22"/>
+          <w:szCs w:val="22"/>
+        </w:rPr>
+        <w:t>}</w:t>
+      </w:r>
+      <w:r>
+        <w:rPr>
+          <w:rFonts w:cs="Arial"/>
+          <w:sz w:val="22"/>
+          <w:szCs w:val="22"/>
+        </w:rPr>
+        <w:t xml:space="preserve"> de </w:t>
+      </w:r>
+      <w:r>
+        <w:rPr>
+          <w:rFonts w:cs="Arial"/>
+          <w:sz w:val="22"/>
+          <w:szCs w:val="22"/>
+        </w:rPr>
+        <w:t>${</w:t>
+      </w:r>
+      <w:proofErr w:type="spellStart"/>
+      <w:r>
+        <w:rPr>
+          <w:rFonts w:cs="Arial"/>
+          <w:sz w:val="22"/>
+          <w:szCs w:val="22"/>
+        </w:rPr>
+        <w:t>nvchMes</w:t>
+      </w:r>
+      <w:proofErr w:type="spellEnd"/>
+      <w:r>
+        <w:rPr>
+          <w:rFonts w:cs="Arial"/>
+          <w:sz w:val="22"/>
+          <w:szCs w:val="22"/>
+        </w:rPr>
+        <w:t>} del ${</w:t>
+      </w:r>
+      <w:proofErr w:type="spellStart"/>
+      <w:r>
+        <w:rPr>
+          <w:rFonts w:cs="Arial"/>
+          <w:sz w:val="22"/>
+          <w:szCs w:val="22"/>
+        </w:rPr>
+        <w:t>nvchAnio</w:t>
+      </w:r>
+      <w:proofErr w:type="spellEnd"/>
+      <w:r>
+        <w:rPr>
+          <w:rFonts w:cs="Arial"/>
+          <w:sz w:val="22"/>
+          <w:szCs w:val="22"/>
+        </w:rPr>
+        <w:t>}</w:t>
       </w:r>
     </w:p>
     <w:p>
@@ -88,7 +158,29 @@
           <w:sz w:val="22"/>
           <w:szCs w:val="22"/>
         </w:rPr>
-        <w:t>RICHARD GUTIERREZ QUINTO</w:t>
+        <w:t>${</w:t>
+      </w:r>
+      <w:proofErr w:type="spellStart"/>
+      <w:r>
+        <w:rPr>
+          <w:rFonts w:ascii="Arial" w:hAnsi="Arial" w:cs="Arial"/>
+          <w:b/>
+          <w:spacing w:val="0"/>
+          <w:sz w:val="22"/>
+          <w:szCs w:val="22"/>
+        </w:rPr>
+        <w:t>nvchClienteProveedor</w:t>
+      </w:r>
+      <w:proofErr w:type="spellEnd"/>
+      <w:r>
+        <w:rPr>
+          <w:rFonts w:ascii="Arial" w:hAnsi="Arial" w:cs="Arial"/>
+          <w:b/>
+          <w:spacing w:val="0"/>
+          <w:sz w:val="22"/>
+          <w:szCs w:val="22"/>
+        </w:rPr>
+        <w:t>}</w:t>
       </w:r>
     </w:p>
     <w:p>
@@ -137,6 +229,38 @@
         </w:rPr>
         <w:t xml:space="preserve"> </w:t>
       </w:r>
+      <w:r>
+        <w:rPr>
+          <w:rFonts w:ascii="Arial" w:hAnsi="Arial" w:cs="Arial"/>
+          <w:b/>
+          <w:spacing w:val="0"/>
+          <w:sz w:val="22"/>
+          <w:szCs w:val="22"/>
+        </w:rPr>
+        <w:t>${</w:t>
+      </w:r>
+      <w:proofErr w:type="spellStart"/>
+      <w:r>
+        <w:rPr>
+          <w:rFonts w:ascii="Arial" w:hAnsi="Arial" w:cs="Arial"/>
+          <w:b/>
+          <w:spacing w:val="0"/>
+          <w:sz w:val="22"/>
+          <w:szCs w:val="22"/>
+        </w:rPr>
+        <w:t>nvchAtencion</w:t>
+      </w:r>
+      <w:proofErr w:type="spellEnd"/>
+      <w:r>
+        <w:rPr>
+          <w:rFonts w:ascii="Arial" w:hAnsi="Arial" w:cs="Arial"/>
+          <w:b/>
+          <w:spacing w:val="0"/>
+          <w:sz w:val="22"/>
+          <w:szCs w:val="22"/>
+        </w:rPr>
+        <w:t>}</w:t>
+      </w:r>
     </w:p>
     <w:p>
       <w:pPr>
@@ -171,7 +295,36 @@
           <w:szCs w:val="22"/>
         </w:rPr>
         <w:tab/>
-        <w:t>: PASOS TAYACAJA - HUANCAVELICA</w:t>
+        <w:t xml:space="preserve">: </w:t>
+      </w:r>
+      <w:r>
+        <w:rPr>
+          <w:rFonts w:ascii="Arial" w:hAnsi="Arial" w:cs="Arial"/>
+          <w:spacing w:val="0"/>
+          <w:sz w:val="22"/>
+          <w:szCs w:val="22"/>
+        </w:rPr>
+        <w:t>${</w:t>
+      </w:r>
+      <w:proofErr w:type="spellStart"/>
+      <w:r>
+        <w:rPr>
+          <w:rFonts w:ascii="Arial" w:hAnsi="Arial" w:cs="Arial"/>
+          <w:spacing w:val="0"/>
+          <w:sz w:val="22"/>
+          <w:szCs w:val="22"/>
+        </w:rPr>
+        <w:t>nvchDireccion</w:t>
+      </w:r>
+      <w:proofErr w:type="spellEnd"/>
+      <w:r>
+        <w:rPr>
+          <w:rFonts w:ascii="Arial" w:hAnsi="Arial" w:cs="Arial"/>
+          <w:spacing w:val="0"/>
+          <w:sz w:val="22"/>
+          <w:szCs w:val="22"/>
+        </w:rPr>
+        <w:t>}</w:t>
       </w:r>
     </w:p>
     <w:p>
@@ -209,7 +362,27 @@
           <w:szCs w:val="22"/>
           <w:lang w:val="es-ES_tradnl" w:eastAsia="en-US"/>
         </w:rPr>
-        <w:t>990218589</w:t>
+        <w:t>${</w:t>
+      </w:r>
+      <w:proofErr w:type="spellStart"/>
+      <w:r>
+        <w:rPr>
+          <w:rFonts w:ascii="Arial" w:hAnsi="Arial" w:cs="Arial"/>
+          <w:sz w:val="22"/>
+          <w:szCs w:val="22"/>
+          <w:lang w:val="es-ES_tradnl" w:eastAsia="en-US"/>
+        </w:rPr>
+        <w:t>nvchTelefono</w:t>
+      </w:r>
+      <w:proofErr w:type="spellEnd"/>
+      <w:r>
+        <w:rPr>
+          <w:rFonts w:ascii="Arial" w:hAnsi="Arial" w:cs="Arial"/>
+          <w:sz w:val="22"/>
+          <w:szCs w:val="22"/>
+          <w:lang w:val="es-ES_tradnl" w:eastAsia="en-US"/>
+        </w:rPr>
+        <w:t>}</w:t>
       </w:r>
     </w:p>
     <w:p>
@@ -2917,7 +3090,31 @@
                 <w:szCs w:val="22"/>
                 <w:lang w:val="es-PE" w:eastAsia="es-PE"/>
               </w:rPr>
-              <w:t>US$ 44,067.80</w:t>
+              <w:t>US$ ${</w:t>
+            </w:r>
+            <w:proofErr w:type="spellStart"/>
+            <w:r>
+              <w:rPr>
+                <w:rFonts w:ascii="Arial" w:hAnsi="Arial" w:cs="Arial"/>
+                <w:b/>
+                <w:color w:val="000000"/>
+                <w:sz w:val="22"/>
+                <w:szCs w:val="22"/>
+                <w:lang w:val="es-PE" w:eastAsia="es-PE"/>
+              </w:rPr>
+              <w:t>dcmValorVenta</w:t>
+            </w:r>
+            <w:proofErr w:type="spellEnd"/>
+            <w:r>
+              <w:rPr>
+                <w:rFonts w:ascii="Arial" w:hAnsi="Arial" w:cs="Arial"/>
+                <w:b/>
+                <w:color w:val="000000"/>
+                <w:sz w:val="22"/>
+                <w:szCs w:val="22"/>
+                <w:lang w:val="es-PE" w:eastAsia="es-PE"/>
+              </w:rPr>
+              <w:t>}</w:t>
             </w:r>
           </w:p>
         </w:tc>
@@ -3011,7 +3208,31 @@
                 <w:szCs w:val="22"/>
                 <w:lang w:val="es-PE" w:eastAsia="es-PE"/>
               </w:rPr>
-              <w:t>US$   7,932.20</w:t>
+              <w:t>US$ ${</w:t>
+            </w:r>
+            <w:proofErr w:type="spellStart"/>
+            <w:r>
+              <w:rPr>
+                <w:rFonts w:ascii="Arial" w:hAnsi="Arial" w:cs="Arial"/>
+                <w:b/>
+                <w:color w:val="000000"/>
+                <w:sz w:val="22"/>
+                <w:szCs w:val="22"/>
+                <w:lang w:val="es-PE" w:eastAsia="es-PE"/>
+              </w:rPr>
+              <w:t>dcmIGVVenta</w:t>
+            </w:r>
+            <w:proofErr w:type="spellEnd"/>
+            <w:r>
+              <w:rPr>
+                <w:rFonts w:ascii="Arial" w:hAnsi="Arial" w:cs="Arial"/>
+                <w:b/>
+                <w:color w:val="000000"/>
+                <w:sz w:val="22"/>
+                <w:szCs w:val="22"/>
+                <w:lang w:val="es-PE" w:eastAsia="es-PE"/>
+              </w:rPr>
+              <w:t>}</w:t>
             </w:r>
           </w:p>
         </w:tc>
@@ -3105,7 +3326,18 @@
                 <w:szCs w:val="22"/>
                 <w:lang w:val="es-PE" w:eastAsia="es-PE"/>
               </w:rPr>
-              <w:t>US$ 52,000.00</w:t>
+              <w:t xml:space="preserve">US$ </w:t>
+            </w:r>
+            <w:r>
+              <w:rPr>
+                <w:rFonts w:ascii="Arial" w:hAnsi="Arial" w:cs="Arial"/>
+                <w:b/>
+                <w:color w:val="000000"/>
+                <w:sz w:val="22"/>
+                <w:szCs w:val="22"/>
+                <w:lang w:val="es-PE" w:eastAsia="es-PE"/>
+              </w:rPr>
+              <w:t>${dcmPrecioVenta}</w:t>
             </w:r>
           </w:p>
         </w:tc>
@@ -3282,296 +3514,415 @@
           <w:sz w:val="22"/>
           <w:szCs w:val="22"/>
         </w:rPr>
-        <w:t xml:space="preserve"> 01 Año, sin límites de horas</w:t>
-      </w:r>
-      <w:r>
-        <w:rPr>
-          <w:rFonts w:ascii="Arial" w:hAnsi="Arial" w:cs="Arial"/>
-          <w:sz w:val="22"/>
-          <w:szCs w:val="22"/>
-        </w:rPr>
-        <w:tab/>
-      </w:r>
-    </w:p>
-    <w:p>
-      <w:pPr>
-        <w:jc w:val="both"/>
-        <w:rPr>
-          <w:rFonts w:ascii="Arial" w:hAnsi="Arial" w:cs="Arial"/>
-          <w:sz w:val="22"/>
-          <w:szCs w:val="22"/>
-        </w:rPr>
-      </w:pPr>
-      <w:r>
-        <w:rPr>
-          <w:rFonts w:ascii="Arial" w:hAnsi="Arial" w:cs="Arial"/>
-          <w:sz w:val="22"/>
-          <w:szCs w:val="22"/>
-        </w:rPr>
-        <w:t>Forma de Pago</w:t>
-      </w:r>
-      <w:r>
-        <w:rPr>
-          <w:rFonts w:ascii="Arial" w:hAnsi="Arial" w:cs="Arial"/>
-          <w:sz w:val="22"/>
-          <w:szCs w:val="22"/>
-        </w:rPr>
-        <w:tab/>
-      </w:r>
-      <w:r>
-        <w:rPr>
-          <w:rFonts w:ascii="Arial" w:hAnsi="Arial" w:cs="Arial"/>
-          <w:sz w:val="22"/>
-          <w:szCs w:val="22"/>
-        </w:rPr>
-        <w:t>:</w:t>
-      </w:r>
-      <w:r>
-        <w:rPr>
-          <w:rFonts w:ascii="Arial" w:hAnsi="Arial" w:cs="Arial"/>
-          <w:sz w:val="22"/>
-          <w:szCs w:val="22"/>
-        </w:rPr>
-        <w:t xml:space="preserve"> Contado o Leasing</w:t>
-      </w:r>
-    </w:p>
-    <w:p>
-      <w:pPr>
-        <w:jc w:val="both"/>
-        <w:rPr>
-          <w:rFonts w:ascii="Arial" w:hAnsi="Arial" w:cs="Arial"/>
-          <w:sz w:val="22"/>
-          <w:szCs w:val="22"/>
-        </w:rPr>
-      </w:pPr>
-      <w:r>
-        <w:rPr>
-          <w:rFonts w:ascii="Arial" w:hAnsi="Arial" w:cs="Arial"/>
-          <w:sz w:val="22"/>
-          <w:szCs w:val="22"/>
-        </w:rPr>
-        <w:t>Lugar de entrega</w:t>
-      </w:r>
-      <w:r>
-        <w:rPr>
-          <w:rFonts w:ascii="Arial" w:hAnsi="Arial" w:cs="Arial"/>
-          <w:sz w:val="22"/>
-          <w:szCs w:val="22"/>
-        </w:rPr>
-        <w:tab/>
-        <w:t>: Almacenes de Huancayo</w:t>
-      </w:r>
-    </w:p>
-    <w:p>
-      <w:pPr>
-        <w:jc w:val="both"/>
-        <w:rPr>
-          <w:rFonts w:ascii="Arial" w:hAnsi="Arial" w:cs="Arial"/>
-          <w:sz w:val="22"/>
-          <w:szCs w:val="22"/>
-        </w:rPr>
-      </w:pPr>
-      <w:r>
-        <w:rPr>
-          <w:rFonts w:ascii="Arial" w:hAnsi="Arial" w:cs="Arial"/>
-          <w:sz w:val="22"/>
-          <w:szCs w:val="22"/>
-        </w:rPr>
-        <w:t>Tiempo de entrega</w:t>
-      </w:r>
-      <w:r>
-        <w:rPr>
-          <w:rFonts w:ascii="Arial" w:hAnsi="Arial" w:cs="Arial"/>
-          <w:sz w:val="22"/>
-          <w:szCs w:val="22"/>
-        </w:rPr>
-        <w:tab/>
-      </w:r>
-      <w:r>
-        <w:rPr>
-          <w:rFonts w:ascii="Arial" w:hAnsi="Arial" w:cs="Arial"/>
-          <w:sz w:val="22"/>
-          <w:szCs w:val="22"/>
-        </w:rPr>
-        <w:t>:</w:t>
-      </w:r>
-      <w:r>
-        <w:rPr>
-          <w:rFonts w:ascii="Arial" w:hAnsi="Arial" w:cs="Arial"/>
-          <w:sz w:val="22"/>
-          <w:szCs w:val="22"/>
-        </w:rPr>
-        <w:t xml:space="preserve"> Inmediata, salvo previa venta</w:t>
-      </w:r>
-    </w:p>
-    <w:p>
-      <w:pPr>
-        <w:jc w:val="both"/>
-        <w:rPr>
-          <w:rFonts w:ascii="Arial" w:hAnsi="Arial" w:cs="Arial"/>
-          <w:sz w:val="22"/>
-          <w:szCs w:val="22"/>
-        </w:rPr>
-      </w:pPr>
-      <w:r>
-        <w:rPr>
-          <w:rFonts w:ascii="Arial" w:hAnsi="Arial" w:cs="Arial"/>
-          <w:sz w:val="22"/>
-          <w:szCs w:val="22"/>
-        </w:rPr>
-        <w:t>Validez de la oferta</w:t>
-      </w:r>
-      <w:r>
-        <w:rPr>
-          <w:rFonts w:ascii="Arial" w:hAnsi="Arial" w:cs="Arial"/>
-          <w:sz w:val="22"/>
-          <w:szCs w:val="22"/>
-        </w:rPr>
-        <w:tab/>
-      </w:r>
-      <w:r>
-        <w:rPr>
-          <w:rFonts w:ascii="Arial" w:hAnsi="Arial" w:cs="Arial"/>
-          <w:sz w:val="22"/>
-          <w:szCs w:val="22"/>
-        </w:rPr>
-        <w:t>:</w:t>
-      </w:r>
-      <w:r>
-        <w:rPr>
-          <w:rFonts w:ascii="Arial" w:hAnsi="Arial" w:cs="Arial"/>
-          <w:sz w:val="22"/>
-          <w:szCs w:val="22"/>
-        </w:rPr>
-        <w:t xml:space="preserve"> 15 Días</w:t>
-      </w:r>
-    </w:p>
-    <w:p>
-      <w:pPr>
-        <w:jc w:val="both"/>
-        <w:rPr>
-          <w:rFonts w:ascii="Arial" w:hAnsi="Arial" w:cs="Arial"/>
-          <w:sz w:val="22"/>
-          <w:szCs w:val="22"/>
-        </w:rPr>
-      </w:pPr>
-    </w:p>
-    <w:p>
-      <w:pPr>
-        <w:jc w:val="both"/>
-        <w:rPr>
-          <w:rFonts w:ascii="Arial" w:hAnsi="Arial" w:cs="Arial"/>
-          <w:sz w:val="22"/>
-          <w:szCs w:val="22"/>
-          <w:lang w:val="es-PE"/>
-        </w:rPr>
-      </w:pPr>
-      <w:r>
-        <w:rPr>
-          <w:rFonts w:ascii="Arial" w:hAnsi="Arial" w:cs="Arial"/>
-          <w:sz w:val="22"/>
-          <w:szCs w:val="22"/>
-          <w:lang w:val="es-PE"/>
-        </w:rPr>
-        <w:t>Atte.</w:t>
-      </w:r>
-    </w:p>
-    <w:p>
-      <w:pPr>
-        <w:jc w:val="both"/>
-        <w:rPr>
-          <w:rFonts w:ascii="Arial" w:hAnsi="Arial" w:cs="Arial"/>
-          <w:sz w:val="22"/>
-          <w:szCs w:val="22"/>
-          <w:lang w:val="es-PE"/>
-        </w:rPr>
-      </w:pPr>
-    </w:p>
-    <w:p>
-      <w:pPr>
-        <w:jc w:val="both"/>
-        <w:rPr>
-          <w:rFonts w:ascii="Arial" w:hAnsi="Arial" w:cs="Arial"/>
-          <w:sz w:val="22"/>
-          <w:szCs w:val="22"/>
-          <w:lang w:val="es-PE"/>
-        </w:rPr>
-      </w:pPr>
-      <w:r>
-        <w:rPr>
-          <w:rFonts w:ascii="Arial" w:hAnsi="Arial" w:cs="Arial"/>
-          <w:sz w:val="22"/>
-          <w:szCs w:val="22"/>
-          <w:lang w:val="es-PE"/>
-        </w:rPr>
-        <w:t xml:space="preserve">           Miguel Beltrán P.</w:t>
-      </w:r>
-    </w:p>
-    <w:p>
-      <w:pPr>
-        <w:jc w:val="both"/>
-        <w:rPr>
-          <w:rFonts w:ascii="Arial" w:hAnsi="Arial" w:cs="Arial"/>
-          <w:sz w:val="22"/>
-          <w:szCs w:val="22"/>
-          <w:lang w:val="es-PE"/>
-        </w:rPr>
-      </w:pPr>
-      <w:r>
-        <w:rPr>
-          <w:rFonts w:ascii="Arial" w:hAnsi="Arial" w:cs="Arial"/>
-          <w:sz w:val="22"/>
-          <w:szCs w:val="22"/>
-          <w:lang w:val="es-PE"/>
-        </w:rPr>
-        <w:t xml:space="preserve">  Asesor Comercial Agrícola</w:t>
-      </w:r>
-    </w:p>
-    <w:p>
-      <w:pPr>
-        <w:ind w:firstLine="708"/>
-        <w:jc w:val="both"/>
-        <w:rPr>
-          <w:rFonts w:ascii="Arial" w:hAnsi="Arial" w:cs="Arial"/>
-          <w:sz w:val="22"/>
-          <w:szCs w:val="22"/>
-          <w:lang w:val="es-PE"/>
-        </w:rPr>
-      </w:pPr>
-      <w:r>
-        <w:rPr>
-          <w:rFonts w:ascii="Arial" w:hAnsi="Arial" w:cs="Arial"/>
-          <w:sz w:val="22"/>
-          <w:szCs w:val="22"/>
-          <w:lang w:val="es-PE"/>
-        </w:rPr>
-        <w:t xml:space="preserve">  </w:t>
-      </w:r>
-      <w:proofErr w:type="spellStart"/>
-      <w:r>
-        <w:rPr>
-          <w:rFonts w:ascii="Arial" w:hAnsi="Arial" w:cs="Arial"/>
-          <w:sz w:val="22"/>
-          <w:szCs w:val="22"/>
-          <w:lang w:val="es-PE"/>
-        </w:rPr>
-        <w:t>Resteco</w:t>
-      </w:r>
-      <w:proofErr w:type="spellEnd"/>
-      <w:r>
-        <w:rPr>
-          <w:rFonts w:ascii="Arial" w:hAnsi="Arial" w:cs="Arial"/>
-          <w:sz w:val="22"/>
-          <w:szCs w:val="22"/>
-          <w:lang w:val="es-PE"/>
-        </w:rPr>
-        <w:t xml:space="preserve"> S.A.</w:t>
-      </w:r>
-    </w:p>
-    <w:p>
+        <w:t xml:space="preserve"> </w:t>
+      </w:r>
+      <w:r>
+        <w:rPr>
+          <w:rFonts w:ascii="Arial" w:hAnsi="Arial" w:cs="Arial"/>
+          <w:sz w:val="22"/>
+          <w:szCs w:val="22"/>
+        </w:rPr>
+        <w:t>${nvchGar</w:t>
+      </w:r>
       <w:bookmarkStart w:id="0" w:name="_GoBack"/>
       <w:bookmarkEnd w:id="0"/>
-    </w:p>
+      <w:r>
+        <w:rPr>
+          <w:rFonts w:ascii="Arial" w:hAnsi="Arial" w:cs="Arial"/>
+          <w:sz w:val="22"/>
+          <w:szCs w:val="22"/>
+        </w:rPr>
+        <w:t>antia}</w:t>
+      </w:r>
+      <w:r>
+        <w:rPr>
+          <w:rFonts w:ascii="Arial" w:hAnsi="Arial" w:cs="Arial"/>
+          <w:sz w:val="22"/>
+          <w:szCs w:val="22"/>
+        </w:rPr>
+        <w:tab/>
+      </w:r>
+    </w:p>
+    <w:p>
+      <w:pPr>
+        <w:jc w:val="both"/>
+        <w:rPr>
+          <w:rFonts w:ascii="Arial" w:hAnsi="Arial" w:cs="Arial"/>
+          <w:sz w:val="22"/>
+          <w:szCs w:val="22"/>
+        </w:rPr>
+      </w:pPr>
+      <w:r>
+        <w:rPr>
+          <w:rFonts w:ascii="Arial" w:hAnsi="Arial" w:cs="Arial"/>
+          <w:sz w:val="22"/>
+          <w:szCs w:val="22"/>
+        </w:rPr>
+        <w:t>Forma de Pago</w:t>
+      </w:r>
+      <w:r>
+        <w:rPr>
+          <w:rFonts w:ascii="Arial" w:hAnsi="Arial" w:cs="Arial"/>
+          <w:sz w:val="22"/>
+          <w:szCs w:val="22"/>
+        </w:rPr>
+        <w:tab/>
+      </w:r>
+      <w:r>
+        <w:rPr>
+          <w:rFonts w:ascii="Arial" w:hAnsi="Arial" w:cs="Arial"/>
+          <w:sz w:val="22"/>
+          <w:szCs w:val="22"/>
+        </w:rPr>
+        <w:t>:</w:t>
+      </w:r>
+      <w:r>
+        <w:rPr>
+          <w:rFonts w:ascii="Arial" w:hAnsi="Arial" w:cs="Arial"/>
+          <w:sz w:val="22"/>
+          <w:szCs w:val="22"/>
+        </w:rPr>
+        <w:t xml:space="preserve"> </w:t>
+      </w:r>
+      <w:r>
+        <w:rPr>
+          <w:rFonts w:ascii="Arial" w:hAnsi="Arial" w:cs="Arial"/>
+          <w:sz w:val="22"/>
+          <w:szCs w:val="22"/>
+        </w:rPr>
+        <w:t>${</w:t>
+      </w:r>
+      <w:proofErr w:type="spellStart"/>
+      <w:r>
+        <w:rPr>
+          <w:rFonts w:ascii="Arial" w:hAnsi="Arial" w:cs="Arial"/>
+          <w:sz w:val="22"/>
+          <w:szCs w:val="22"/>
+        </w:rPr>
+        <w:t>nvchFormaPago</w:t>
+      </w:r>
+      <w:proofErr w:type="spellEnd"/>
+      <w:r>
+        <w:rPr>
+          <w:rFonts w:ascii="Arial" w:hAnsi="Arial" w:cs="Arial"/>
+          <w:sz w:val="22"/>
+          <w:szCs w:val="22"/>
+        </w:rPr>
+        <w:t>}</w:t>
+      </w:r>
+    </w:p>
+    <w:p>
+      <w:pPr>
+        <w:jc w:val="both"/>
+        <w:rPr>
+          <w:rFonts w:ascii="Arial" w:hAnsi="Arial" w:cs="Arial"/>
+          <w:sz w:val="22"/>
+          <w:szCs w:val="22"/>
+        </w:rPr>
+      </w:pPr>
+      <w:r>
+        <w:rPr>
+          <w:rFonts w:ascii="Arial" w:hAnsi="Arial" w:cs="Arial"/>
+          <w:sz w:val="22"/>
+          <w:szCs w:val="22"/>
+        </w:rPr>
+        <w:t>Lugar de entrega</w:t>
+      </w:r>
+      <w:r>
+        <w:rPr>
+          <w:rFonts w:ascii="Arial" w:hAnsi="Arial" w:cs="Arial"/>
+          <w:sz w:val="22"/>
+          <w:szCs w:val="22"/>
+        </w:rPr>
+        <w:tab/>
+        <w:t xml:space="preserve">: </w:t>
+      </w:r>
+      <w:r>
+        <w:rPr>
+          <w:rFonts w:ascii="Arial" w:hAnsi="Arial" w:cs="Arial"/>
+          <w:sz w:val="22"/>
+          <w:szCs w:val="22"/>
+        </w:rPr>
+        <w:t>${</w:t>
+      </w:r>
+      <w:proofErr w:type="spellStart"/>
+      <w:r>
+        <w:rPr>
+          <w:rFonts w:ascii="Arial" w:hAnsi="Arial" w:cs="Arial"/>
+          <w:sz w:val="22"/>
+          <w:szCs w:val="22"/>
+        </w:rPr>
+        <w:t>nvchLugarEntrega</w:t>
+      </w:r>
+      <w:proofErr w:type="spellEnd"/>
+      <w:r>
+        <w:rPr>
+          <w:rFonts w:ascii="Arial" w:hAnsi="Arial" w:cs="Arial"/>
+          <w:sz w:val="22"/>
+          <w:szCs w:val="22"/>
+        </w:rPr>
+        <w:t>}</w:t>
+      </w:r>
+    </w:p>
+    <w:p>
+      <w:pPr>
+        <w:jc w:val="both"/>
+        <w:rPr>
+          <w:rFonts w:ascii="Arial" w:hAnsi="Arial" w:cs="Arial"/>
+          <w:sz w:val="22"/>
+          <w:szCs w:val="22"/>
+        </w:rPr>
+      </w:pPr>
+      <w:r>
+        <w:rPr>
+          <w:rFonts w:ascii="Arial" w:hAnsi="Arial" w:cs="Arial"/>
+          <w:sz w:val="22"/>
+          <w:szCs w:val="22"/>
+        </w:rPr>
+        <w:t>Tiempo de entrega</w:t>
+      </w:r>
+      <w:r>
+        <w:rPr>
+          <w:rFonts w:ascii="Arial" w:hAnsi="Arial" w:cs="Arial"/>
+          <w:sz w:val="22"/>
+          <w:szCs w:val="22"/>
+        </w:rPr>
+        <w:tab/>
+      </w:r>
+      <w:r>
+        <w:rPr>
+          <w:rFonts w:ascii="Arial" w:hAnsi="Arial" w:cs="Arial"/>
+          <w:sz w:val="22"/>
+          <w:szCs w:val="22"/>
+        </w:rPr>
+        <w:t>:</w:t>
+      </w:r>
+      <w:r>
+        <w:rPr>
+          <w:rFonts w:ascii="Arial" w:hAnsi="Arial" w:cs="Arial"/>
+          <w:sz w:val="22"/>
+          <w:szCs w:val="22"/>
+        </w:rPr>
+        <w:t xml:space="preserve"> </w:t>
+      </w:r>
+      <w:r>
+        <w:rPr>
+          <w:rFonts w:ascii="Arial" w:hAnsi="Arial" w:cs="Arial"/>
+          <w:sz w:val="22"/>
+          <w:szCs w:val="22"/>
+        </w:rPr>
+        <w:t>${</w:t>
+      </w:r>
+      <w:proofErr w:type="spellStart"/>
+      <w:r>
+        <w:rPr>
+          <w:rFonts w:ascii="Arial" w:hAnsi="Arial" w:cs="Arial"/>
+          <w:sz w:val="22"/>
+          <w:szCs w:val="22"/>
+        </w:rPr>
+        <w:t>nvchTiempoEntrega</w:t>
+      </w:r>
+      <w:proofErr w:type="spellEnd"/>
+      <w:r>
+        <w:rPr>
+          <w:rFonts w:ascii="Arial" w:hAnsi="Arial" w:cs="Arial"/>
+          <w:sz w:val="22"/>
+          <w:szCs w:val="22"/>
+        </w:rPr>
+        <w:t>}</w:t>
+      </w:r>
+    </w:p>
+    <w:p>
+      <w:pPr>
+        <w:jc w:val="both"/>
+        <w:rPr>
+          <w:rFonts w:ascii="Arial" w:hAnsi="Arial" w:cs="Arial"/>
+          <w:sz w:val="22"/>
+          <w:szCs w:val="22"/>
+        </w:rPr>
+      </w:pPr>
+      <w:r>
+        <w:rPr>
+          <w:rFonts w:ascii="Arial" w:hAnsi="Arial" w:cs="Arial"/>
+          <w:sz w:val="22"/>
+          <w:szCs w:val="22"/>
+        </w:rPr>
+        <w:t>Validez de la oferta</w:t>
+      </w:r>
+      <w:r>
+        <w:rPr>
+          <w:rFonts w:ascii="Arial" w:hAnsi="Arial" w:cs="Arial"/>
+          <w:sz w:val="22"/>
+          <w:szCs w:val="22"/>
+        </w:rPr>
+        <w:tab/>
+      </w:r>
+      <w:r>
+        <w:rPr>
+          <w:rFonts w:ascii="Arial" w:hAnsi="Arial" w:cs="Arial"/>
+          <w:sz w:val="22"/>
+          <w:szCs w:val="22"/>
+        </w:rPr>
+        <w:t>:</w:t>
+      </w:r>
+      <w:r>
+        <w:rPr>
+          <w:rFonts w:ascii="Arial" w:hAnsi="Arial" w:cs="Arial"/>
+          <w:sz w:val="22"/>
+          <w:szCs w:val="22"/>
+        </w:rPr>
+        <w:t xml:space="preserve"> </w:t>
+      </w:r>
+      <w:r>
+        <w:rPr>
+          <w:rFonts w:ascii="Arial" w:hAnsi="Arial" w:cs="Arial"/>
+          <w:sz w:val="22"/>
+          <w:szCs w:val="22"/>
+        </w:rPr>
+        <w:t>${</w:t>
+      </w:r>
+      <w:proofErr w:type="spellStart"/>
+      <w:r>
+        <w:rPr>
+          <w:rFonts w:ascii="Arial" w:hAnsi="Arial" w:cs="Arial"/>
+          <w:sz w:val="22"/>
+          <w:szCs w:val="22"/>
+        </w:rPr>
+        <w:t>nvchDiasValidez</w:t>
+      </w:r>
+      <w:proofErr w:type="spellEnd"/>
+      <w:r>
+        <w:rPr>
+          <w:rFonts w:ascii="Arial" w:hAnsi="Arial" w:cs="Arial"/>
+          <w:sz w:val="22"/>
+          <w:szCs w:val="22"/>
+        </w:rPr>
+        <w:t>}</w:t>
+      </w:r>
+    </w:p>
+    <w:p>
+      <w:pPr>
+        <w:jc w:val="both"/>
+        <w:rPr>
+          <w:rFonts w:ascii="Arial" w:hAnsi="Arial" w:cs="Arial"/>
+          <w:sz w:val="22"/>
+          <w:szCs w:val="22"/>
+        </w:rPr>
+      </w:pPr>
+    </w:p>
+    <w:p>
+      <w:pPr>
+        <w:jc w:val="both"/>
+        <w:rPr>
+          <w:rFonts w:ascii="Arial" w:hAnsi="Arial" w:cs="Arial"/>
+          <w:sz w:val="22"/>
+          <w:szCs w:val="22"/>
+          <w:lang w:val="es-PE"/>
+        </w:rPr>
+      </w:pPr>
+      <w:r>
+        <w:rPr>
+          <w:rFonts w:ascii="Arial" w:hAnsi="Arial" w:cs="Arial"/>
+          <w:sz w:val="22"/>
+          <w:szCs w:val="22"/>
+          <w:lang w:val="es-PE"/>
+        </w:rPr>
+        <w:t>Atte.</w:t>
+      </w:r>
+    </w:p>
+    <w:p>
+      <w:pPr>
+        <w:jc w:val="both"/>
+        <w:rPr>
+          <w:rFonts w:ascii="Arial" w:hAnsi="Arial" w:cs="Arial"/>
+          <w:sz w:val="22"/>
+          <w:szCs w:val="22"/>
+          <w:lang w:val="es-PE"/>
+        </w:rPr>
+      </w:pPr>
+    </w:p>
+    <w:p>
+      <w:pPr>
+        <w:jc w:val="both"/>
+        <w:rPr>
+          <w:rFonts w:ascii="Arial" w:hAnsi="Arial" w:cs="Arial"/>
+          <w:sz w:val="22"/>
+          <w:szCs w:val="22"/>
+          <w:lang w:val="es-PE"/>
+        </w:rPr>
+      </w:pPr>
+      <w:r>
+        <w:rPr>
+          <w:rFonts w:ascii="Arial" w:hAnsi="Arial" w:cs="Arial"/>
+          <w:sz w:val="22"/>
+          <w:szCs w:val="22"/>
+          <w:lang w:val="es-PE"/>
+        </w:rPr>
+        <w:t xml:space="preserve">           Miguel Beltrán P.</w:t>
+      </w:r>
+    </w:p>
+    <w:p>
+      <w:pPr>
+        <w:jc w:val="both"/>
+        <w:rPr>
+          <w:rFonts w:ascii="Arial" w:hAnsi="Arial" w:cs="Arial"/>
+          <w:sz w:val="22"/>
+          <w:szCs w:val="22"/>
+          <w:lang w:val="es-PE"/>
+        </w:rPr>
+      </w:pPr>
+      <w:r>
+        <w:rPr>
+          <w:rFonts w:ascii="Arial" w:hAnsi="Arial" w:cs="Arial"/>
+          <w:sz w:val="22"/>
+          <w:szCs w:val="22"/>
+          <w:lang w:val="es-PE"/>
+        </w:rPr>
+        <w:t xml:space="preserve">  Asesor Comercial Agrícola</w:t>
+      </w:r>
+    </w:p>
+    <w:p>
+      <w:pPr>
+        <w:ind w:firstLine="708"/>
+        <w:jc w:val="both"/>
+        <w:rPr>
+          <w:rFonts w:ascii="Arial" w:hAnsi="Arial" w:cs="Arial"/>
+          <w:sz w:val="22"/>
+          <w:szCs w:val="22"/>
+          <w:lang w:val="es-PE"/>
+        </w:rPr>
+      </w:pPr>
+      <w:r>
+        <w:rPr>
+          <w:rFonts w:ascii="Arial" w:hAnsi="Arial" w:cs="Arial"/>
+          <w:sz w:val="22"/>
+          <w:szCs w:val="22"/>
+          <w:lang w:val="es-PE"/>
+        </w:rPr>
+        <w:t xml:space="preserve">  </w:t>
+      </w:r>
+      <w:proofErr w:type="spellStart"/>
+      <w:r>
+        <w:rPr>
+          <w:rFonts w:ascii="Arial" w:hAnsi="Arial" w:cs="Arial"/>
+          <w:sz w:val="22"/>
+          <w:szCs w:val="22"/>
+          <w:lang w:val="es-PE"/>
+        </w:rPr>
+        <w:t>Resteco</w:t>
+      </w:r>
+      <w:proofErr w:type="spellEnd"/>
+      <w:r>
+        <w:rPr>
+          <w:rFonts w:ascii="Arial" w:hAnsi="Arial" w:cs="Arial"/>
+          <w:sz w:val="22"/>
+          <w:szCs w:val="22"/>
+          <w:lang w:val="es-PE"/>
+        </w:rPr>
+        <w:t xml:space="preserve"> S.A.</w:t>
+      </w:r>
+    </w:p>
+    <w:p/>
     <w:sectPr>
       <w:headerReference w:type="default" r:id="rId8"/>
       <w:footerReference w:type="default" r:id="rId9"/>
@@ -5584,7 +5935,7 @@
 </file>
 
 <file path=customXml/itemProps1.xml><?xml version="1.0" encoding="utf-8"?>
-<ds:datastoreItem xmlns:ds="http://schemas.openxmlformats.org/officeDocument/2006/customXml" ds:itemID="{44B7FC79-DB8B-4D7C-A20A-A4FD32F101F0}">
+<ds:datastoreItem xmlns:ds="http://schemas.openxmlformats.org/officeDocument/2006/customXml" ds:itemID="{A926C2BA-463F-4A1D-AA32-AE30A6D14926}">
   <ds:schemaRefs>
     <ds:schemaRef ds:uri="http://schemas.openxmlformats.org/officeDocument/2006/bibliography"/>
   </ds:schemaRefs>

</xml_diff>

<commit_message>
Desarrollo de Cotizacion de Equipos Parte 0.3
Desarrollo de Cotizacion de Equipos Parte 0.3
</commit_message>
<xml_diff>
--- a/datos/equipo/plantillas/pm_1.docx
+++ b/datos/equipo/plantillas/pm_1.docx
@@ -60,44 +60,10 @@
           <w:sz w:val="22"/>
           <w:szCs w:val="22"/>
         </w:rPr>
-        <w:t>${</w:t>
-      </w:r>
-      <w:proofErr w:type="spellStart"/>
-      <w:r>
-        <w:rPr>
-          <w:rFonts w:cs="Arial"/>
-          <w:sz w:val="22"/>
-          <w:szCs w:val="22"/>
-        </w:rPr>
-        <w:t>nvchMes</w:t>
-      </w:r>
-      <w:proofErr w:type="spellEnd"/>
-      <w:r>
-        <w:rPr>
-          <w:rFonts w:cs="Arial"/>
-          <w:sz w:val="22"/>
-          <w:szCs w:val="22"/>
-        </w:rPr>
-        <w:t>} del ${</w:t>
-      </w:r>
-      <w:proofErr w:type="spellStart"/>
-      <w:r>
-        <w:rPr>
-          <w:rFonts w:cs="Arial"/>
-          <w:sz w:val="22"/>
-          <w:szCs w:val="22"/>
-        </w:rPr>
-        <w:t>nvchAnio</w:t>
-      </w:r>
-      <w:proofErr w:type="spellEnd"/>
-      <w:r>
-        <w:rPr>
-          <w:rFonts w:cs="Arial"/>
-          <w:sz w:val="22"/>
-          <w:szCs w:val="22"/>
-        </w:rPr>
-        <w:t>}</w:t>
-      </w:r>
+        <w:t>${nvchMes} del ${nvchAnio}</w:t>
+      </w:r>
+      <w:bookmarkStart w:id="0" w:name="_GoBack"/>
+      <w:bookmarkEnd w:id="0"/>
     </w:p>
     <w:p>
       <w:pPr>
@@ -2100,7 +2066,6 @@
           <w:lang w:val="es-PE"/>
         </w:rPr>
       </w:pPr>
-      <w:proofErr w:type="gramStart"/>
       <w:r>
         <w:rPr>
           <w:rFonts w:ascii="Arial" w:hAnsi="Arial" w:cs="Arial"/>
@@ -2111,20 +2076,7 @@
           <w:u w:val="single"/>
           <w:lang w:val="es-PE"/>
         </w:rPr>
-        <w:t>del</w:t>
-      </w:r>
-      <w:proofErr w:type="gramEnd"/>
-      <w:r>
-        <w:rPr>
-          <w:rFonts w:ascii="Arial" w:hAnsi="Arial" w:cs="Arial"/>
-          <w:b/>
-          <w:spacing w:val="-2"/>
-          <w:sz w:val="22"/>
-          <w:szCs w:val="22"/>
-          <w:u w:val="single"/>
-          <w:lang w:val="es-PE"/>
-        </w:rPr>
-        <w:t xml:space="preserve"> Conductor:</w:t>
+        <w:t>del Conductor:</w:t>
       </w:r>
       <w:r>
         <w:rPr>
@@ -2160,27 +2112,15 @@
           <w:lang w:val="es-PE"/>
         </w:rPr>
       </w:pPr>
-      <w:proofErr w:type="gramStart"/>
-      <w:r>
-        <w:rPr>
-          <w:rFonts w:ascii="Arial" w:hAnsi="Arial" w:cs="Arial"/>
-          <w:spacing w:val="-2"/>
-          <w:sz w:val="22"/>
-          <w:szCs w:val="22"/>
-          <w:lang w:val="es-PE"/>
-        </w:rPr>
-        <w:t>posiciones</w:t>
-      </w:r>
-      <w:proofErr w:type="gramEnd"/>
-      <w:r>
-        <w:rPr>
-          <w:rFonts w:ascii="Arial" w:hAnsi="Arial" w:cs="Arial"/>
-          <w:spacing w:val="-2"/>
-          <w:sz w:val="22"/>
-          <w:szCs w:val="22"/>
-          <w:lang w:val="es-PE"/>
-        </w:rPr>
-        <w:t xml:space="preserve"> para comodidad del operador, techo </w:t>
+      <w:r>
+        <w:rPr>
+          <w:rFonts w:ascii="Arial" w:hAnsi="Arial" w:cs="Arial"/>
+          <w:spacing w:val="-2"/>
+          <w:sz w:val="22"/>
+          <w:szCs w:val="22"/>
+          <w:lang w:val="es-PE"/>
+        </w:rPr>
+        <w:t xml:space="preserve">posiciones para comodidad del operador, techo </w:t>
       </w:r>
       <w:proofErr w:type="spellStart"/>
       <w:r>
@@ -3090,7 +3030,31 @@
                 <w:szCs w:val="22"/>
                 <w:lang w:val="es-PE" w:eastAsia="es-PE"/>
               </w:rPr>
-              <w:t>US$ ${</w:t>
+              <w:t>${</w:t>
+            </w:r>
+            <w:proofErr w:type="spellStart"/>
+            <w:r>
+              <w:rPr>
+                <w:rFonts w:ascii="Arial" w:hAnsi="Arial" w:cs="Arial"/>
+                <w:b/>
+                <w:color w:val="000000"/>
+                <w:sz w:val="22"/>
+                <w:szCs w:val="22"/>
+                <w:lang w:val="es-PE" w:eastAsia="es-PE"/>
+              </w:rPr>
+              <w:t>nvchSimbolo</w:t>
+            </w:r>
+            <w:proofErr w:type="spellEnd"/>
+            <w:r>
+              <w:rPr>
+                <w:rFonts w:ascii="Arial" w:hAnsi="Arial" w:cs="Arial"/>
+                <w:b/>
+                <w:color w:val="000000"/>
+                <w:sz w:val="22"/>
+                <w:szCs w:val="22"/>
+                <w:lang w:val="es-PE" w:eastAsia="es-PE"/>
+              </w:rPr>
+              <w:t>} ${</w:t>
             </w:r>
             <w:proofErr w:type="spellStart"/>
             <w:r>
@@ -3208,7 +3172,31 @@
                 <w:szCs w:val="22"/>
                 <w:lang w:val="es-PE" w:eastAsia="es-PE"/>
               </w:rPr>
-              <w:t>US$ ${</w:t>
+              <w:t>${</w:t>
+            </w:r>
+            <w:proofErr w:type="spellStart"/>
+            <w:r>
+              <w:rPr>
+                <w:rFonts w:ascii="Arial" w:hAnsi="Arial" w:cs="Arial"/>
+                <w:b/>
+                <w:color w:val="000000"/>
+                <w:sz w:val="22"/>
+                <w:szCs w:val="22"/>
+                <w:lang w:val="es-PE" w:eastAsia="es-PE"/>
+              </w:rPr>
+              <w:t>nvchSimbolo</w:t>
+            </w:r>
+            <w:proofErr w:type="spellEnd"/>
+            <w:r>
+              <w:rPr>
+                <w:rFonts w:ascii="Arial" w:hAnsi="Arial" w:cs="Arial"/>
+                <w:b/>
+                <w:color w:val="000000"/>
+                <w:sz w:val="22"/>
+                <w:szCs w:val="22"/>
+                <w:lang w:val="es-PE" w:eastAsia="es-PE"/>
+              </w:rPr>
+              <w:t>} ${</w:t>
             </w:r>
             <w:proofErr w:type="spellStart"/>
             <w:r>
@@ -3326,8 +3314,9 @@
                 <w:szCs w:val="22"/>
                 <w:lang w:val="es-PE" w:eastAsia="es-PE"/>
               </w:rPr>
-              <w:t xml:space="preserve">US$ </w:t>
+              <w:t>${</w:t>
             </w:r>
+            <w:proofErr w:type="spellStart"/>
             <w:r>
               <w:rPr>
                 <w:rFonts w:ascii="Arial" w:hAnsi="Arial" w:cs="Arial"/>
@@ -3337,7 +3326,43 @@
                 <w:szCs w:val="22"/>
                 <w:lang w:val="es-PE" w:eastAsia="es-PE"/>
               </w:rPr>
-              <w:t>${dcmPrecioVenta}</w:t>
+              <w:t>nvchSimbolo</w:t>
+            </w:r>
+            <w:proofErr w:type="spellEnd"/>
+            <w:r>
+              <w:rPr>
+                <w:rFonts w:ascii="Arial" w:hAnsi="Arial" w:cs="Arial"/>
+                <w:b/>
+                <w:color w:val="000000"/>
+                <w:sz w:val="22"/>
+                <w:szCs w:val="22"/>
+                <w:lang w:val="es-PE" w:eastAsia="es-PE"/>
+              </w:rPr>
+              <w:t>} ${</w:t>
+            </w:r>
+            <w:proofErr w:type="spellStart"/>
+            <w:r>
+              <w:rPr>
+                <w:rFonts w:ascii="Arial" w:hAnsi="Arial" w:cs="Arial"/>
+                <w:b/>
+                <w:color w:val="000000"/>
+                <w:sz w:val="22"/>
+                <w:szCs w:val="22"/>
+                <w:lang w:val="es-PE" w:eastAsia="es-PE"/>
+              </w:rPr>
+              <w:t>dcmPrecioVenta</w:t>
+            </w:r>
+            <w:proofErr w:type="spellEnd"/>
+            <w:r>
+              <w:rPr>
+                <w:rFonts w:ascii="Arial" w:hAnsi="Arial" w:cs="Arial"/>
+                <w:b/>
+                <w:color w:val="000000"/>
+                <w:sz w:val="22"/>
+                <w:szCs w:val="22"/>
+                <w:lang w:val="es-PE" w:eastAsia="es-PE"/>
+              </w:rPr>
+              <w:t>}</w:t>
             </w:r>
           </w:p>
         </w:tc>
@@ -3524,8 +3549,6 @@
         </w:rPr>
         <w:t>${nvchGar</w:t>
       </w:r>
-      <w:bookmarkStart w:id="0" w:name="_GoBack"/>
-      <w:bookmarkEnd w:id="0"/>
       <w:r>
         <w:rPr>
           <w:rFonts w:ascii="Arial" w:hAnsi="Arial" w:cs="Arial"/>
@@ -3858,27 +3881,65 @@
           <w:szCs w:val="22"/>
           <w:lang w:val="es-PE"/>
         </w:rPr>
-        <w:t xml:space="preserve">           Miguel Beltrán P.</w:t>
-      </w:r>
-    </w:p>
-    <w:p>
-      <w:pPr>
-        <w:jc w:val="both"/>
-        <w:rPr>
-          <w:rFonts w:ascii="Arial" w:hAnsi="Arial" w:cs="Arial"/>
-          <w:sz w:val="22"/>
-          <w:szCs w:val="22"/>
-          <w:lang w:val="es-PE"/>
-        </w:rPr>
-      </w:pPr>
-      <w:r>
-        <w:rPr>
-          <w:rFonts w:ascii="Arial" w:hAnsi="Arial" w:cs="Arial"/>
-          <w:sz w:val="22"/>
-          <w:szCs w:val="22"/>
-          <w:lang w:val="es-PE"/>
-        </w:rPr>
-        <w:t xml:space="preserve">  Asesor Comercial Agrícola</w:t>
+        <w:t xml:space="preserve">           </w:t>
+      </w:r>
+      <w:r>
+        <w:rPr>
+          <w:rFonts w:ascii="Arial" w:hAnsi="Arial" w:cs="Arial"/>
+          <w:sz w:val="22"/>
+          <w:szCs w:val="22"/>
+          <w:lang w:val="es-PE"/>
+        </w:rPr>
+        <w:t>${</w:t>
+      </w:r>
+      <w:proofErr w:type="spellStart"/>
+      <w:r>
+        <w:rPr>
+          <w:rFonts w:ascii="Arial" w:hAnsi="Arial" w:cs="Arial"/>
+          <w:sz w:val="22"/>
+          <w:szCs w:val="22"/>
+          <w:lang w:val="es-PE"/>
+        </w:rPr>
+        <w:t>nvchAutor</w:t>
+      </w:r>
+      <w:proofErr w:type="spellEnd"/>
+      <w:r>
+        <w:rPr>
+          <w:rFonts w:ascii="Arial" w:hAnsi="Arial" w:cs="Arial"/>
+          <w:sz w:val="22"/>
+          <w:szCs w:val="22"/>
+          <w:lang w:val="es-PE"/>
+        </w:rPr>
+        <w:t>}</w:t>
+      </w:r>
+    </w:p>
+    <w:p>
+      <w:pPr>
+        <w:jc w:val="both"/>
+        <w:rPr>
+          <w:rFonts w:ascii="Arial" w:hAnsi="Arial" w:cs="Arial"/>
+          <w:sz w:val="22"/>
+          <w:szCs w:val="22"/>
+          <w:lang w:val="es-PE"/>
+        </w:rPr>
+      </w:pPr>
+      <w:r>
+        <w:rPr>
+          <w:rFonts w:ascii="Arial" w:hAnsi="Arial" w:cs="Arial"/>
+          <w:sz w:val="22"/>
+          <w:szCs w:val="22"/>
+          <w:lang w:val="es-PE"/>
+        </w:rPr>
+        <w:t xml:space="preserve">  </w:t>
+      </w:r>
+      <w:r>
+        <w:rPr>
+          <w:rFonts w:ascii="Arial" w:hAnsi="Arial" w:cs="Arial"/>
+          <w:sz w:val="22"/>
+          <w:szCs w:val="22"/>
+          <w:lang w:val="es-PE"/>
+        </w:rPr>
+        <w:t>${nvchCargo}</w:t>
       </w:r>
     </w:p>
     <w:p>
@@ -4530,11 +4591,6 @@
   <w:p>
     <w:pPr>
       <w:pStyle w:val="Piedepgina"/>
-      <w:rPr>
-        <w:rFonts w:ascii="Arial Narrow" w:hAnsi="Arial Narrow"/>
-        <w:b/>
-        <w:sz w:val="20"/>
-      </w:rPr>
     </w:pPr>
   </w:p>
 </w:ftr>
@@ -5935,7 +5991,7 @@
 </file>
 
 <file path=customXml/itemProps1.xml><?xml version="1.0" encoding="utf-8"?>
-<ds:datastoreItem xmlns:ds="http://schemas.openxmlformats.org/officeDocument/2006/customXml" ds:itemID="{A926C2BA-463F-4A1D-AA32-AE30A6D14926}">
+<ds:datastoreItem xmlns:ds="http://schemas.openxmlformats.org/officeDocument/2006/customXml" ds:itemID="{27D12C44-E152-4BE0-AD53-A2066BFB64C3}">
   <ds:schemaRefs>
     <ds:schemaRef ds:uri="http://schemas.openxmlformats.org/officeDocument/2006/bibliography"/>
   </ds:schemaRefs>

</xml_diff>